<commit_message>
ontwerp/analysedocument aangepast winkelwagen werkt
</commit_message>
<xml_diff>
--- a/Analysedocument2.docx
+++ b/Analysedocument2.docx
@@ -24,6 +24,15 @@
           <w:szCs w:val="28"/>
         </w:rPr>
       </w:pPr>
+      <w:r>
+        <w:rPr>
+          <w:sz w:val="28"/>
+          <w:szCs w:val="28"/>
+        </w:rPr>
+        <w:t>In dit document wordt beschreven hoe de website Steam eruit moet komen te zien, ook is hierin een acceptatie testplan opgenomen.</w:t>
+      </w:r>
+      <w:bookmarkStart w:id="0" w:name="_GoBack"/>
+      <w:bookmarkEnd w:id="0"/>
     </w:p>
     <w:p>
       <w:pPr>
@@ -1071,7 +1080,6 @@
           <w:sz w:val="28"/>
           <w:szCs w:val="28"/>
         </w:rPr>
-        <w:lastRenderedPageBreak/>
         <w:t>Use</w:t>
       </w:r>
       <w:proofErr w:type="spellEnd"/>
@@ -1586,6 +1594,7 @@
                 <w:b/>
                 <w:lang w:eastAsia="en-US"/>
               </w:rPr>
+              <w:lastRenderedPageBreak/>
               <w:t xml:space="preserve">Postconditie </w:t>
             </w:r>
           </w:p>
@@ -5713,6 +5722,7 @@
                 <w:b/>
                 <w:lang w:eastAsia="en-US"/>
               </w:rPr>
+              <w:lastRenderedPageBreak/>
               <w:t xml:space="preserve">Postconditie </w:t>
             </w:r>
           </w:p>
@@ -13939,6 +13949,7 @@
               <w:spacing w:line="276" w:lineRule="auto"/>
             </w:pPr>
             <w:r>
+              <w:lastRenderedPageBreak/>
               <w:t>12</w:t>
             </w:r>
           </w:p>
@@ -14277,8 +14288,6 @@
               </w:rPr>
               <w:t>x</w:t>
             </w:r>
-            <w:bookmarkStart w:id="0" w:name="_GoBack"/>
-            <w:bookmarkEnd w:id="0"/>
           </w:p>
         </w:tc>
         <w:tc>
@@ -15251,13 +15260,13 @@
         <w:gridCol w:w="1385"/>
         <w:gridCol w:w="2593"/>
         <w:gridCol w:w="1799"/>
-        <w:gridCol w:w="1799"/>
-        <w:gridCol w:w="1889"/>
+        <w:gridCol w:w="1560"/>
+        <w:gridCol w:w="2128"/>
       </w:tblGrid>
       <w:tr>
         <w:tc>
           <w:tcPr>
-            <w:tcW w:w="1384" w:type="dxa"/>
+            <w:tcW w:w="1385" w:type="dxa"/>
             <w:tcBorders>
               <w:top w:val="single" w:sz="6" w:space="0" w:color="000000"/>
               <w:left w:val="single" w:sz="6" w:space="0" w:color="000000"/>
@@ -15280,7 +15289,7 @@
         </w:tc>
         <w:tc>
           <w:tcPr>
-            <w:tcW w:w="2594" w:type="dxa"/>
+            <w:tcW w:w="2593" w:type="dxa"/>
             <w:tcBorders>
               <w:top w:val="single" w:sz="6" w:space="0" w:color="000000"/>
               <w:left w:val="single" w:sz="6" w:space="0" w:color="000000"/>
@@ -15307,7 +15316,7 @@
         </w:tc>
         <w:tc>
           <w:tcPr>
-            <w:tcW w:w="1800" w:type="dxa"/>
+            <w:tcW w:w="1799" w:type="dxa"/>
             <w:tcBorders>
               <w:top w:val="single" w:sz="6" w:space="0" w:color="000000"/>
               <w:left w:val="single" w:sz="6" w:space="0" w:color="000000"/>
@@ -15334,7 +15343,7 @@
         </w:tc>
         <w:tc>
           <w:tcPr>
-            <w:tcW w:w="1800" w:type="dxa"/>
+            <w:tcW w:w="1560" w:type="dxa"/>
             <w:tcBorders>
               <w:top w:val="single" w:sz="6" w:space="0" w:color="000000"/>
               <w:left w:val="single" w:sz="4" w:space="0" w:color="000000"/>
@@ -15361,7 +15370,7 @@
         </w:tc>
         <w:tc>
           <w:tcPr>
-            <w:tcW w:w="1890" w:type="dxa"/>
+            <w:tcW w:w="2128" w:type="dxa"/>
             <w:tcBorders>
               <w:top w:val="single" w:sz="6" w:space="0" w:color="000000"/>
               <w:left w:val="single" w:sz="4" w:space="0" w:color="000000"/>
@@ -15390,7 +15399,7 @@
       <w:tr>
         <w:tc>
           <w:tcPr>
-            <w:tcW w:w="1384" w:type="dxa"/>
+            <w:tcW w:w="1385" w:type="dxa"/>
             <w:tcBorders>
               <w:top w:val="single" w:sz="6" w:space="0" w:color="000000"/>
               <w:left w:val="single" w:sz="6" w:space="0" w:color="000000"/>
@@ -15411,7 +15420,7 @@
         </w:tc>
         <w:tc>
           <w:tcPr>
-            <w:tcW w:w="2594" w:type="dxa"/>
+            <w:tcW w:w="2593" w:type="dxa"/>
             <w:tcBorders>
               <w:top w:val="single" w:sz="6" w:space="0" w:color="000000"/>
               <w:left w:val="single" w:sz="6" w:space="0" w:color="000000"/>
@@ -15433,7 +15442,7 @@
         </w:tc>
         <w:tc>
           <w:tcPr>
-            <w:tcW w:w="1800" w:type="dxa"/>
+            <w:tcW w:w="1799" w:type="dxa"/>
             <w:tcBorders>
               <w:top w:val="single" w:sz="6" w:space="0" w:color="000000"/>
               <w:left w:val="single" w:sz="6" w:space="0" w:color="000000"/>
@@ -15455,7 +15464,7 @@
         </w:tc>
         <w:tc>
           <w:tcPr>
-            <w:tcW w:w="1800" w:type="dxa"/>
+            <w:tcW w:w="1560" w:type="dxa"/>
             <w:tcBorders>
               <w:top w:val="single" w:sz="6" w:space="0" w:color="000000"/>
               <w:left w:val="single" w:sz="4" w:space="0" w:color="000000"/>
@@ -15470,11 +15479,14 @@
               <w:ind w:right="72"/>
               <w:jc w:val="both"/>
             </w:pPr>
-          </w:p>
-        </w:tc>
-        <w:tc>
-          <w:tcPr>
-            <w:tcW w:w="1890" w:type="dxa"/>
+            <w:r>
+              <w:t>Account is aangemaakt</w:t>
+            </w:r>
+          </w:p>
+        </w:tc>
+        <w:tc>
+          <w:tcPr>
+            <w:tcW w:w="2128" w:type="dxa"/>
             <w:tcBorders>
               <w:top w:val="single" w:sz="6" w:space="0" w:color="000000"/>
               <w:left w:val="single" w:sz="4" w:space="0" w:color="000000"/>
@@ -15488,13 +15500,16 @@
               <w:spacing w:line="276" w:lineRule="auto"/>
               <w:ind w:right="72"/>
             </w:pPr>
+            <w:r>
+              <w:t>PASSED</w:t>
+            </w:r>
           </w:p>
         </w:tc>
       </w:tr>
       <w:tr>
         <w:tc>
           <w:tcPr>
-            <w:tcW w:w="1384" w:type="dxa"/>
+            <w:tcW w:w="1385" w:type="dxa"/>
             <w:tcBorders>
               <w:top w:val="single" w:sz="6" w:space="0" w:color="000000"/>
               <w:left w:val="single" w:sz="6" w:space="0" w:color="000000"/>
@@ -15515,7 +15530,7 @@
         </w:tc>
         <w:tc>
           <w:tcPr>
-            <w:tcW w:w="2594" w:type="dxa"/>
+            <w:tcW w:w="2593" w:type="dxa"/>
             <w:tcBorders>
               <w:top w:val="single" w:sz="6" w:space="0" w:color="000000"/>
               <w:left w:val="single" w:sz="6" w:space="0" w:color="000000"/>
@@ -15537,7 +15552,7 @@
         </w:tc>
         <w:tc>
           <w:tcPr>
-            <w:tcW w:w="1800" w:type="dxa"/>
+            <w:tcW w:w="1799" w:type="dxa"/>
             <w:tcBorders>
               <w:top w:val="single" w:sz="6" w:space="0" w:color="000000"/>
               <w:left w:val="single" w:sz="6" w:space="0" w:color="000000"/>
@@ -15559,7 +15574,7 @@
         </w:tc>
         <w:tc>
           <w:tcPr>
-            <w:tcW w:w="1800" w:type="dxa"/>
+            <w:tcW w:w="1560" w:type="dxa"/>
             <w:tcBorders>
               <w:top w:val="single" w:sz="6" w:space="0" w:color="000000"/>
               <w:left w:val="single" w:sz="4" w:space="0" w:color="000000"/>
@@ -15574,11 +15589,14 @@
               <w:ind w:right="72"/>
               <w:jc w:val="both"/>
             </w:pPr>
-          </w:p>
-        </w:tc>
-        <w:tc>
-          <w:tcPr>
-            <w:tcW w:w="1890" w:type="dxa"/>
+            <w:r>
+              <w:t>Account is aangemaakt</w:t>
+            </w:r>
+          </w:p>
+        </w:tc>
+        <w:tc>
+          <w:tcPr>
+            <w:tcW w:w="2128" w:type="dxa"/>
             <w:tcBorders>
               <w:top w:val="single" w:sz="6" w:space="0" w:color="000000"/>
               <w:left w:val="single" w:sz="4" w:space="0" w:color="000000"/>
@@ -15592,13 +15610,16 @@
               <w:spacing w:line="276" w:lineRule="auto"/>
               <w:ind w:right="72"/>
             </w:pPr>
+            <w:r>
+              <w:t>FAILED</w:t>
+            </w:r>
           </w:p>
         </w:tc>
       </w:tr>
       <w:tr>
         <w:tc>
           <w:tcPr>
-            <w:tcW w:w="1384" w:type="dxa"/>
+            <w:tcW w:w="1385" w:type="dxa"/>
             <w:tcBorders>
               <w:top w:val="single" w:sz="6" w:space="0" w:color="000000"/>
               <w:left w:val="single" w:sz="6" w:space="0" w:color="000000"/>
@@ -15619,7 +15640,7 @@
         </w:tc>
         <w:tc>
           <w:tcPr>
-            <w:tcW w:w="2594" w:type="dxa"/>
+            <w:tcW w:w="2593" w:type="dxa"/>
             <w:tcBorders>
               <w:top w:val="single" w:sz="6" w:space="0" w:color="000000"/>
               <w:left w:val="single" w:sz="6" w:space="0" w:color="000000"/>
@@ -15644,7 +15665,7 @@
         </w:tc>
         <w:tc>
           <w:tcPr>
-            <w:tcW w:w="1800" w:type="dxa"/>
+            <w:tcW w:w="1799" w:type="dxa"/>
             <w:tcBorders>
               <w:top w:val="single" w:sz="6" w:space="0" w:color="000000"/>
               <w:left w:val="single" w:sz="6" w:space="0" w:color="000000"/>
@@ -15666,7 +15687,7 @@
         </w:tc>
         <w:tc>
           <w:tcPr>
-            <w:tcW w:w="1800" w:type="dxa"/>
+            <w:tcW w:w="1560" w:type="dxa"/>
             <w:tcBorders>
               <w:top w:val="single" w:sz="6" w:space="0" w:color="000000"/>
               <w:left w:val="single" w:sz="4" w:space="0" w:color="000000"/>
@@ -15681,11 +15702,14 @@
               <w:ind w:right="72"/>
               <w:jc w:val="both"/>
             </w:pPr>
-          </w:p>
-        </w:tc>
-        <w:tc>
-          <w:tcPr>
-            <w:tcW w:w="1890" w:type="dxa"/>
+            <w:r>
+              <w:t>Game is toegevoegd aan winkelwagen</w:t>
+            </w:r>
+          </w:p>
+        </w:tc>
+        <w:tc>
+          <w:tcPr>
+            <w:tcW w:w="2128" w:type="dxa"/>
             <w:tcBorders>
               <w:top w:val="single" w:sz="6" w:space="0" w:color="000000"/>
               <w:left w:val="single" w:sz="4" w:space="0" w:color="000000"/>
@@ -15699,13 +15723,16 @@
               <w:spacing w:line="276" w:lineRule="auto"/>
               <w:ind w:right="72"/>
             </w:pPr>
+            <w:r>
+              <w:t>PASSED</w:t>
+            </w:r>
           </w:p>
         </w:tc>
       </w:tr>
       <w:tr>
         <w:tc>
           <w:tcPr>
-            <w:tcW w:w="1384" w:type="dxa"/>
+            <w:tcW w:w="1385" w:type="dxa"/>
             <w:tcBorders>
               <w:top w:val="single" w:sz="6" w:space="0" w:color="000000"/>
               <w:left w:val="single" w:sz="6" w:space="0" w:color="000000"/>
@@ -15726,7 +15753,7 @@
         </w:tc>
         <w:tc>
           <w:tcPr>
-            <w:tcW w:w="2594" w:type="dxa"/>
+            <w:tcW w:w="2593" w:type="dxa"/>
             <w:tcBorders>
               <w:top w:val="single" w:sz="6" w:space="0" w:color="000000"/>
               <w:left w:val="single" w:sz="6" w:space="0" w:color="000000"/>
@@ -15756,7 +15783,7 @@
         </w:tc>
         <w:tc>
           <w:tcPr>
-            <w:tcW w:w="1800" w:type="dxa"/>
+            <w:tcW w:w="1799" w:type="dxa"/>
             <w:tcBorders>
               <w:top w:val="single" w:sz="6" w:space="0" w:color="000000"/>
               <w:left w:val="single" w:sz="6" w:space="0" w:color="000000"/>
@@ -15783,7 +15810,7 @@
         </w:tc>
         <w:tc>
           <w:tcPr>
-            <w:tcW w:w="1800" w:type="dxa"/>
+            <w:tcW w:w="1560" w:type="dxa"/>
             <w:tcBorders>
               <w:top w:val="single" w:sz="6" w:space="0" w:color="000000"/>
               <w:left w:val="single" w:sz="4" w:space="0" w:color="000000"/>
@@ -15798,11 +15825,19 @@
               <w:ind w:right="72"/>
               <w:jc w:val="both"/>
             </w:pPr>
-          </w:p>
-        </w:tc>
-        <w:tc>
-          <w:tcPr>
-            <w:tcW w:w="1890" w:type="dxa"/>
+            <w:r>
+              <w:t xml:space="preserve">Programma toont </w:t>
+            </w:r>
+            <w:proofErr w:type="spellStart"/>
+            <w:r>
+              <w:t>library</w:t>
+            </w:r>
+            <w:proofErr w:type="spellEnd"/>
+          </w:p>
+        </w:tc>
+        <w:tc>
+          <w:tcPr>
+            <w:tcW w:w="2128" w:type="dxa"/>
             <w:tcBorders>
               <w:top w:val="single" w:sz="6" w:space="0" w:color="000000"/>
               <w:left w:val="single" w:sz="4" w:space="0" w:color="000000"/>
@@ -15816,13 +15851,16 @@
               <w:spacing w:line="276" w:lineRule="auto"/>
               <w:ind w:right="72"/>
             </w:pPr>
+            <w:r>
+              <w:t>PASSED</w:t>
+            </w:r>
           </w:p>
         </w:tc>
       </w:tr>
       <w:tr>
         <w:tc>
           <w:tcPr>
-            <w:tcW w:w="1384" w:type="dxa"/>
+            <w:tcW w:w="1385" w:type="dxa"/>
             <w:tcBorders>
               <w:top w:val="single" w:sz="6" w:space="0" w:color="000000"/>
               <w:left w:val="single" w:sz="6" w:space="0" w:color="000000"/>
@@ -15842,7 +15880,7 @@
         </w:tc>
         <w:tc>
           <w:tcPr>
-            <w:tcW w:w="2594" w:type="dxa"/>
+            <w:tcW w:w="2593" w:type="dxa"/>
             <w:tcBorders>
               <w:top w:val="single" w:sz="6" w:space="0" w:color="000000"/>
               <w:left w:val="single" w:sz="6" w:space="0" w:color="000000"/>
@@ -15863,7 +15901,7 @@
         </w:tc>
         <w:tc>
           <w:tcPr>
-            <w:tcW w:w="1800" w:type="dxa"/>
+            <w:tcW w:w="1799" w:type="dxa"/>
             <w:tcBorders>
               <w:top w:val="single" w:sz="6" w:space="0" w:color="000000"/>
               <w:left w:val="single" w:sz="6" w:space="0" w:color="000000"/>
@@ -15884,7 +15922,7 @@
         </w:tc>
         <w:tc>
           <w:tcPr>
-            <w:tcW w:w="1800" w:type="dxa"/>
+            <w:tcW w:w="1560" w:type="dxa"/>
             <w:tcBorders>
               <w:top w:val="single" w:sz="6" w:space="0" w:color="000000"/>
               <w:left w:val="single" w:sz="4" w:space="0" w:color="000000"/>
@@ -15899,11 +15937,14 @@
               <w:ind w:right="72"/>
               <w:jc w:val="both"/>
             </w:pPr>
-          </w:p>
-        </w:tc>
-        <w:tc>
-          <w:tcPr>
-            <w:tcW w:w="1890" w:type="dxa"/>
+            <w:r>
+              <w:t>Er is geen knop profiel</w:t>
+            </w:r>
+          </w:p>
+        </w:tc>
+        <w:tc>
+          <w:tcPr>
+            <w:tcW w:w="2128" w:type="dxa"/>
             <w:tcBorders>
               <w:top w:val="single" w:sz="6" w:space="0" w:color="000000"/>
               <w:left w:val="single" w:sz="4" w:space="0" w:color="000000"/>
@@ -15917,13 +15958,16 @@
               <w:spacing w:line="276" w:lineRule="auto"/>
               <w:ind w:right="72"/>
             </w:pPr>
+            <w:r>
+              <w:t>FAILED</w:t>
+            </w:r>
           </w:p>
         </w:tc>
       </w:tr>
       <w:tr>
         <w:tc>
           <w:tcPr>
-            <w:tcW w:w="1384" w:type="dxa"/>
+            <w:tcW w:w="1385" w:type="dxa"/>
             <w:tcBorders>
               <w:top w:val="single" w:sz="6" w:space="0" w:color="000000"/>
               <w:left w:val="single" w:sz="6" w:space="0" w:color="000000"/>
@@ -15943,7 +15987,7 @@
         </w:tc>
         <w:tc>
           <w:tcPr>
-            <w:tcW w:w="2594" w:type="dxa"/>
+            <w:tcW w:w="2593" w:type="dxa"/>
             <w:tcBorders>
               <w:top w:val="single" w:sz="6" w:space="0" w:color="000000"/>
               <w:left w:val="single" w:sz="6" w:space="0" w:color="000000"/>
@@ -15964,7 +16008,7 @@
         </w:tc>
         <w:tc>
           <w:tcPr>
-            <w:tcW w:w="1800" w:type="dxa"/>
+            <w:tcW w:w="1799" w:type="dxa"/>
             <w:tcBorders>
               <w:top w:val="single" w:sz="6" w:space="0" w:color="000000"/>
               <w:left w:val="single" w:sz="6" w:space="0" w:color="000000"/>
@@ -15993,7 +16037,7 @@
         </w:tc>
         <w:tc>
           <w:tcPr>
-            <w:tcW w:w="1800" w:type="dxa"/>
+            <w:tcW w:w="1560" w:type="dxa"/>
             <w:tcBorders>
               <w:top w:val="single" w:sz="6" w:space="0" w:color="000000"/>
               <w:left w:val="single" w:sz="4" w:space="0" w:color="000000"/>
@@ -16008,11 +16052,14 @@
               <w:ind w:right="72"/>
               <w:jc w:val="both"/>
             </w:pPr>
-          </w:p>
-        </w:tc>
-        <w:tc>
-          <w:tcPr>
-            <w:tcW w:w="1890" w:type="dxa"/>
+            <w:r>
+              <w:t>Er is geen filter</w:t>
+            </w:r>
+          </w:p>
+        </w:tc>
+        <w:tc>
+          <w:tcPr>
+            <w:tcW w:w="2128" w:type="dxa"/>
             <w:tcBorders>
               <w:top w:val="single" w:sz="6" w:space="0" w:color="000000"/>
               <w:left w:val="single" w:sz="4" w:space="0" w:color="000000"/>
@@ -16026,13 +16073,16 @@
               <w:spacing w:line="276" w:lineRule="auto"/>
               <w:ind w:right="72"/>
             </w:pPr>
+            <w:r>
+              <w:t>FAILED</w:t>
+            </w:r>
           </w:p>
         </w:tc>
       </w:tr>
       <w:tr>
         <w:tc>
           <w:tcPr>
-            <w:tcW w:w="1384" w:type="dxa"/>
+            <w:tcW w:w="1385" w:type="dxa"/>
             <w:tcBorders>
               <w:top w:val="single" w:sz="6" w:space="0" w:color="000000"/>
               <w:left w:val="single" w:sz="6" w:space="0" w:color="000000"/>
@@ -16052,7 +16102,7 @@
         </w:tc>
         <w:tc>
           <w:tcPr>
-            <w:tcW w:w="2594" w:type="dxa"/>
+            <w:tcW w:w="2593" w:type="dxa"/>
             <w:tcBorders>
               <w:top w:val="single" w:sz="6" w:space="0" w:color="000000"/>
               <w:left w:val="single" w:sz="6" w:space="0" w:color="000000"/>
@@ -16073,7 +16123,7 @@
         </w:tc>
         <w:tc>
           <w:tcPr>
-            <w:tcW w:w="1800" w:type="dxa"/>
+            <w:tcW w:w="1799" w:type="dxa"/>
             <w:tcBorders>
               <w:top w:val="single" w:sz="6" w:space="0" w:color="000000"/>
               <w:left w:val="single" w:sz="6" w:space="0" w:color="000000"/>
@@ -16094,7 +16144,7 @@
         </w:tc>
         <w:tc>
           <w:tcPr>
-            <w:tcW w:w="1800" w:type="dxa"/>
+            <w:tcW w:w="1560" w:type="dxa"/>
             <w:tcBorders>
               <w:top w:val="single" w:sz="6" w:space="0" w:color="000000"/>
               <w:left w:val="single" w:sz="4" w:space="0" w:color="000000"/>
@@ -16109,11 +16159,14 @@
               <w:ind w:right="72"/>
               <w:jc w:val="both"/>
             </w:pPr>
-          </w:p>
-        </w:tc>
-        <w:tc>
-          <w:tcPr>
-            <w:tcW w:w="1890" w:type="dxa"/>
+            <w:r>
+              <w:t>Programma toont game</w:t>
+            </w:r>
+          </w:p>
+        </w:tc>
+        <w:tc>
+          <w:tcPr>
+            <w:tcW w:w="2128" w:type="dxa"/>
             <w:tcBorders>
               <w:top w:val="single" w:sz="6" w:space="0" w:color="000000"/>
               <w:left w:val="single" w:sz="4" w:space="0" w:color="000000"/>
@@ -16127,13 +16180,16 @@
               <w:spacing w:line="276" w:lineRule="auto"/>
               <w:ind w:right="72"/>
             </w:pPr>
+            <w:r>
+              <w:t>PASSED</w:t>
+            </w:r>
           </w:p>
         </w:tc>
       </w:tr>
       <w:tr>
         <w:tc>
           <w:tcPr>
-            <w:tcW w:w="1384" w:type="dxa"/>
+            <w:tcW w:w="1385" w:type="dxa"/>
             <w:tcBorders>
               <w:top w:val="single" w:sz="6" w:space="0" w:color="000000"/>
               <w:left w:val="single" w:sz="6" w:space="0" w:color="000000"/>
@@ -16153,7 +16209,7 @@
         </w:tc>
         <w:tc>
           <w:tcPr>
-            <w:tcW w:w="2594" w:type="dxa"/>
+            <w:tcW w:w="2593" w:type="dxa"/>
             <w:tcBorders>
               <w:top w:val="single" w:sz="6" w:space="0" w:color="000000"/>
               <w:left w:val="single" w:sz="6" w:space="0" w:color="000000"/>
@@ -16174,7 +16230,7 @@
         </w:tc>
         <w:tc>
           <w:tcPr>
-            <w:tcW w:w="1800" w:type="dxa"/>
+            <w:tcW w:w="1799" w:type="dxa"/>
             <w:tcBorders>
               <w:top w:val="single" w:sz="6" w:space="0" w:color="000000"/>
               <w:left w:val="single" w:sz="6" w:space="0" w:color="000000"/>
@@ -16195,7 +16251,7 @@
         </w:tc>
         <w:tc>
           <w:tcPr>
-            <w:tcW w:w="1800" w:type="dxa"/>
+            <w:tcW w:w="1560" w:type="dxa"/>
             <w:tcBorders>
               <w:top w:val="single" w:sz="6" w:space="0" w:color="000000"/>
               <w:left w:val="single" w:sz="4" w:space="0" w:color="000000"/>
@@ -16210,11 +16266,14 @@
               <w:ind w:right="72"/>
               <w:jc w:val="both"/>
             </w:pPr>
-          </w:p>
-        </w:tc>
-        <w:tc>
-          <w:tcPr>
-            <w:tcW w:w="1890" w:type="dxa"/>
+            <w:r>
+              <w:t>Gebruiker is ingelogd</w:t>
+            </w:r>
+          </w:p>
+        </w:tc>
+        <w:tc>
+          <w:tcPr>
+            <w:tcW w:w="2128" w:type="dxa"/>
             <w:tcBorders>
               <w:top w:val="single" w:sz="6" w:space="0" w:color="000000"/>
               <w:left w:val="single" w:sz="4" w:space="0" w:color="000000"/>
@@ -16228,13 +16287,16 @@
               <w:spacing w:line="276" w:lineRule="auto"/>
               <w:ind w:right="72"/>
             </w:pPr>
+            <w:r>
+              <w:t>PASSED</w:t>
+            </w:r>
           </w:p>
         </w:tc>
       </w:tr>
       <w:tr>
         <w:tc>
           <w:tcPr>
-            <w:tcW w:w="1384" w:type="dxa"/>
+            <w:tcW w:w="1385" w:type="dxa"/>
             <w:tcBorders>
               <w:top w:val="single" w:sz="6" w:space="0" w:color="000000"/>
               <w:left w:val="single" w:sz="6" w:space="0" w:color="000000"/>
@@ -16254,7 +16316,7 @@
         </w:tc>
         <w:tc>
           <w:tcPr>
-            <w:tcW w:w="2594" w:type="dxa"/>
+            <w:tcW w:w="2593" w:type="dxa"/>
             <w:tcBorders>
               <w:top w:val="single" w:sz="6" w:space="0" w:color="000000"/>
               <w:left w:val="single" w:sz="6" w:space="0" w:color="000000"/>
@@ -16277,13 +16339,17 @@
             </w:r>
             <w:proofErr w:type="spellEnd"/>
             <w:r>
-              <w:t>, wachtwoord Test1 in en drukt op inloggen</w:t>
-            </w:r>
-          </w:p>
-        </w:tc>
-        <w:tc>
-          <w:tcPr>
-            <w:tcW w:w="1800" w:type="dxa"/>
+              <w:t xml:space="preserve">, wachtwoord </w:t>
+            </w:r>
+            <w:r>
+              <w:lastRenderedPageBreak/>
+              <w:t>Test1 in en drukt op inloggen</w:t>
+            </w:r>
+          </w:p>
+        </w:tc>
+        <w:tc>
+          <w:tcPr>
+            <w:tcW w:w="1799" w:type="dxa"/>
             <w:tcBorders>
               <w:top w:val="single" w:sz="6" w:space="0" w:color="000000"/>
               <w:left w:val="single" w:sz="6" w:space="0" w:color="000000"/>
@@ -16298,13 +16364,18 @@
               <w:ind w:right="72"/>
             </w:pPr>
             <w:r>
-              <w:t>Programma toont melding dat wachtwoord/gebruikersnaam onjuist zijn</w:t>
-            </w:r>
-          </w:p>
-        </w:tc>
-        <w:tc>
-          <w:tcPr>
-            <w:tcW w:w="1800" w:type="dxa"/>
+              <w:lastRenderedPageBreak/>
+              <w:t>Programma toont melding dat wachtwoord/ge</w:t>
+            </w:r>
+            <w:r>
+              <w:lastRenderedPageBreak/>
+              <w:t>bruikersnaam onjuist zijn</w:t>
+            </w:r>
+          </w:p>
+        </w:tc>
+        <w:tc>
+          <w:tcPr>
+            <w:tcW w:w="1560" w:type="dxa"/>
             <w:tcBorders>
               <w:top w:val="single" w:sz="6" w:space="0" w:color="000000"/>
               <w:left w:val="single" w:sz="4" w:space="0" w:color="000000"/>
@@ -16319,11 +16390,15 @@
               <w:ind w:right="72"/>
               <w:jc w:val="both"/>
             </w:pPr>
-          </w:p>
-        </w:tc>
-        <w:tc>
-          <w:tcPr>
-            <w:tcW w:w="1890" w:type="dxa"/>
+            <w:r>
+              <w:lastRenderedPageBreak/>
+              <w:t>Programma crasht</w:t>
+            </w:r>
+          </w:p>
+        </w:tc>
+        <w:tc>
+          <w:tcPr>
+            <w:tcW w:w="2128" w:type="dxa"/>
             <w:tcBorders>
               <w:top w:val="single" w:sz="6" w:space="0" w:color="000000"/>
               <w:left w:val="single" w:sz="4" w:space="0" w:color="000000"/>
@@ -16337,13 +16412,16 @@
               <w:spacing w:line="276" w:lineRule="auto"/>
               <w:ind w:right="72"/>
             </w:pPr>
+            <w:r>
+              <w:t>FAILED</w:t>
+            </w:r>
           </w:p>
         </w:tc>
       </w:tr>
       <w:tr>
         <w:tc>
           <w:tcPr>
-            <w:tcW w:w="1384" w:type="dxa"/>
+            <w:tcW w:w="1385" w:type="dxa"/>
             <w:tcBorders>
               <w:top w:val="single" w:sz="6" w:space="0" w:color="000000"/>
               <w:left w:val="single" w:sz="6" w:space="0" w:color="000000"/>
@@ -16363,7 +16441,7 @@
         </w:tc>
         <w:tc>
           <w:tcPr>
-            <w:tcW w:w="2594" w:type="dxa"/>
+            <w:tcW w:w="2593" w:type="dxa"/>
             <w:tcBorders>
               <w:top w:val="single" w:sz="6" w:space="0" w:color="000000"/>
               <w:left w:val="single" w:sz="6" w:space="0" w:color="000000"/>
@@ -16384,7 +16462,7 @@
         </w:tc>
         <w:tc>
           <w:tcPr>
-            <w:tcW w:w="1800" w:type="dxa"/>
+            <w:tcW w:w="1799" w:type="dxa"/>
             <w:tcBorders>
               <w:top w:val="single" w:sz="6" w:space="0" w:color="000000"/>
               <w:left w:val="single" w:sz="6" w:space="0" w:color="000000"/>
@@ -16413,7 +16491,7 @@
         </w:tc>
         <w:tc>
           <w:tcPr>
-            <w:tcW w:w="1800" w:type="dxa"/>
+            <w:tcW w:w="1560" w:type="dxa"/>
             <w:tcBorders>
               <w:top w:val="single" w:sz="6" w:space="0" w:color="000000"/>
               <w:left w:val="single" w:sz="4" w:space="0" w:color="000000"/>
@@ -16428,11 +16506,22 @@
               <w:ind w:right="72"/>
               <w:jc w:val="both"/>
             </w:pPr>
-          </w:p>
-        </w:tc>
-        <w:tc>
-          <w:tcPr>
-            <w:tcW w:w="1890" w:type="dxa"/>
+            <w:r>
+              <w:t xml:space="preserve">Games in winkelwagen zijn toegevoegd aan </w:t>
+            </w:r>
+            <w:proofErr w:type="spellStart"/>
+            <w:r>
+              <w:t>library</w:t>
+            </w:r>
+            <w:proofErr w:type="spellEnd"/>
+            <w:r>
+              <w:t xml:space="preserve"> en uit winkelwagen gehaald.</w:t>
+            </w:r>
+          </w:p>
+        </w:tc>
+        <w:tc>
+          <w:tcPr>
+            <w:tcW w:w="2128" w:type="dxa"/>
             <w:tcBorders>
               <w:top w:val="single" w:sz="6" w:space="0" w:color="000000"/>
               <w:left w:val="single" w:sz="4" w:space="0" w:color="000000"/>
@@ -16446,13 +16535,16 @@
               <w:spacing w:line="276" w:lineRule="auto"/>
               <w:ind w:right="72"/>
             </w:pPr>
+            <w:r>
+              <w:t>PASSED</w:t>
+            </w:r>
           </w:p>
         </w:tc>
       </w:tr>
       <w:tr>
         <w:tc>
           <w:tcPr>
-            <w:tcW w:w="1384" w:type="dxa"/>
+            <w:tcW w:w="1385" w:type="dxa"/>
             <w:tcBorders>
               <w:top w:val="single" w:sz="6" w:space="0" w:color="000000"/>
               <w:left w:val="single" w:sz="6" w:space="0" w:color="000000"/>
@@ -16472,7 +16564,7 @@
         </w:tc>
         <w:tc>
           <w:tcPr>
-            <w:tcW w:w="2594" w:type="dxa"/>
+            <w:tcW w:w="2593" w:type="dxa"/>
             <w:tcBorders>
               <w:top w:val="single" w:sz="6" w:space="0" w:color="000000"/>
               <w:left w:val="single" w:sz="6" w:space="0" w:color="000000"/>
@@ -16493,7 +16585,7 @@
         </w:tc>
         <w:tc>
           <w:tcPr>
-            <w:tcW w:w="1800" w:type="dxa"/>
+            <w:tcW w:w="1799" w:type="dxa"/>
             <w:tcBorders>
               <w:top w:val="single" w:sz="6" w:space="0" w:color="000000"/>
               <w:left w:val="single" w:sz="6" w:space="0" w:color="000000"/>
@@ -16514,7 +16606,7 @@
         </w:tc>
         <w:tc>
           <w:tcPr>
-            <w:tcW w:w="1800" w:type="dxa"/>
+            <w:tcW w:w="1560" w:type="dxa"/>
             <w:tcBorders>
               <w:top w:val="single" w:sz="6" w:space="0" w:color="000000"/>
               <w:left w:val="single" w:sz="4" w:space="0" w:color="000000"/>
@@ -16529,11 +16621,19 @@
               <w:ind w:right="72"/>
               <w:jc w:val="both"/>
             </w:pPr>
-          </w:p>
-        </w:tc>
-        <w:tc>
-          <w:tcPr>
-            <w:tcW w:w="1890" w:type="dxa"/>
+            <w:r>
+              <w:t xml:space="preserve">Er is geen review </w:t>
+            </w:r>
+            <w:proofErr w:type="spellStart"/>
+            <w:r>
+              <w:t>sherm</w:t>
+            </w:r>
+            <w:proofErr w:type="spellEnd"/>
+          </w:p>
+        </w:tc>
+        <w:tc>
+          <w:tcPr>
+            <w:tcW w:w="2128" w:type="dxa"/>
             <w:tcBorders>
               <w:top w:val="single" w:sz="6" w:space="0" w:color="000000"/>
               <w:left w:val="single" w:sz="4" w:space="0" w:color="000000"/>
@@ -16547,13 +16647,16 @@
               <w:spacing w:line="276" w:lineRule="auto"/>
               <w:ind w:right="72"/>
             </w:pPr>
+            <w:r>
+              <w:t>FAILED</w:t>
+            </w:r>
           </w:p>
         </w:tc>
       </w:tr>
       <w:tr>
         <w:tc>
           <w:tcPr>
-            <w:tcW w:w="1384" w:type="dxa"/>
+            <w:tcW w:w="1385" w:type="dxa"/>
             <w:tcBorders>
               <w:top w:val="single" w:sz="6" w:space="0" w:color="000000"/>
               <w:left w:val="single" w:sz="6" w:space="0" w:color="000000"/>
@@ -16573,7 +16676,7 @@
         </w:tc>
         <w:tc>
           <w:tcPr>
-            <w:tcW w:w="2594" w:type="dxa"/>
+            <w:tcW w:w="2593" w:type="dxa"/>
             <w:tcBorders>
               <w:top w:val="single" w:sz="6" w:space="0" w:color="000000"/>
               <w:left w:val="single" w:sz="6" w:space="0" w:color="000000"/>
@@ -16594,7 +16697,7 @@
         </w:tc>
         <w:tc>
           <w:tcPr>
-            <w:tcW w:w="1800" w:type="dxa"/>
+            <w:tcW w:w="1799" w:type="dxa"/>
             <w:tcBorders>
               <w:top w:val="single" w:sz="6" w:space="0" w:color="000000"/>
               <w:left w:val="single" w:sz="6" w:space="0" w:color="000000"/>
@@ -16615,7 +16718,7 @@
         </w:tc>
         <w:tc>
           <w:tcPr>
-            <w:tcW w:w="1800" w:type="dxa"/>
+            <w:tcW w:w="1560" w:type="dxa"/>
             <w:tcBorders>
               <w:top w:val="single" w:sz="6" w:space="0" w:color="000000"/>
               <w:left w:val="single" w:sz="4" w:space="0" w:color="000000"/>
@@ -16630,11 +16733,19 @@
               <w:ind w:right="72"/>
               <w:jc w:val="both"/>
             </w:pPr>
-          </w:p>
-        </w:tc>
-        <w:tc>
-          <w:tcPr>
-            <w:tcW w:w="1890" w:type="dxa"/>
+            <w:r>
+              <w:t xml:space="preserve">Er is geen review </w:t>
+            </w:r>
+            <w:proofErr w:type="spellStart"/>
+            <w:r>
+              <w:t>sherm</w:t>
+            </w:r>
+            <w:proofErr w:type="spellEnd"/>
+          </w:p>
+        </w:tc>
+        <w:tc>
+          <w:tcPr>
+            <w:tcW w:w="2128" w:type="dxa"/>
             <w:tcBorders>
               <w:top w:val="single" w:sz="6" w:space="0" w:color="000000"/>
               <w:left w:val="single" w:sz="4" w:space="0" w:color="000000"/>
@@ -16648,13 +16759,16 @@
               <w:spacing w:line="276" w:lineRule="auto"/>
               <w:ind w:right="72"/>
             </w:pPr>
+            <w:r>
+              <w:t>FAILED</w:t>
+            </w:r>
           </w:p>
         </w:tc>
       </w:tr>
       <w:tr>
         <w:tc>
           <w:tcPr>
-            <w:tcW w:w="1384" w:type="dxa"/>
+            <w:tcW w:w="1385" w:type="dxa"/>
             <w:tcBorders>
               <w:top w:val="single" w:sz="6" w:space="0" w:color="000000"/>
               <w:left w:val="single" w:sz="6" w:space="0" w:color="000000"/>
@@ -16674,7 +16788,7 @@
         </w:tc>
         <w:tc>
           <w:tcPr>
-            <w:tcW w:w="2594" w:type="dxa"/>
+            <w:tcW w:w="2593" w:type="dxa"/>
             <w:tcBorders>
               <w:top w:val="single" w:sz="6" w:space="0" w:color="000000"/>
               <w:left w:val="single" w:sz="6" w:space="0" w:color="000000"/>
@@ -16705,7 +16819,7 @@
         </w:tc>
         <w:tc>
           <w:tcPr>
-            <w:tcW w:w="1800" w:type="dxa"/>
+            <w:tcW w:w="1799" w:type="dxa"/>
             <w:tcBorders>
               <w:top w:val="single" w:sz="6" w:space="0" w:color="000000"/>
               <w:left w:val="single" w:sz="6" w:space="0" w:color="000000"/>
@@ -16726,7 +16840,7 @@
         </w:tc>
         <w:tc>
           <w:tcPr>
-            <w:tcW w:w="1800" w:type="dxa"/>
+            <w:tcW w:w="1560" w:type="dxa"/>
             <w:tcBorders>
               <w:top w:val="single" w:sz="6" w:space="0" w:color="000000"/>
               <w:left w:val="single" w:sz="4" w:space="0" w:color="000000"/>
@@ -16741,11 +16855,21 @@
               <w:ind w:right="72"/>
               <w:jc w:val="both"/>
             </w:pPr>
-          </w:p>
-        </w:tc>
-        <w:tc>
-          <w:tcPr>
-            <w:tcW w:w="1890" w:type="dxa"/>
+            <w:r>
+              <w:t xml:space="preserve">Er is geen </w:t>
+            </w:r>
+            <w:proofErr w:type="spellStart"/>
+            <w:proofErr w:type="gramStart"/>
+            <w:r>
+              <w:t>remove</w:t>
+            </w:r>
+            <w:proofErr w:type="spellEnd"/>
+            <w:proofErr w:type="gramEnd"/>
+          </w:p>
+        </w:tc>
+        <w:tc>
+          <w:tcPr>
+            <w:tcW w:w="2128" w:type="dxa"/>
             <w:tcBorders>
               <w:top w:val="single" w:sz="6" w:space="0" w:color="000000"/>
               <w:left w:val="single" w:sz="4" w:space="0" w:color="000000"/>
@@ -16759,13 +16883,16 @@
               <w:spacing w:line="276" w:lineRule="auto"/>
               <w:ind w:right="72"/>
             </w:pPr>
+            <w:r>
+              <w:t>FAILED</w:t>
+            </w:r>
           </w:p>
         </w:tc>
       </w:tr>
       <w:tr>
         <w:tc>
           <w:tcPr>
-            <w:tcW w:w="1384" w:type="dxa"/>
+            <w:tcW w:w="1385" w:type="dxa"/>
             <w:tcBorders>
               <w:top w:val="single" w:sz="6" w:space="0" w:color="000000"/>
               <w:left w:val="single" w:sz="6" w:space="0" w:color="000000"/>
@@ -16785,7 +16912,7 @@
         </w:tc>
         <w:tc>
           <w:tcPr>
-            <w:tcW w:w="2594" w:type="dxa"/>
+            <w:tcW w:w="2593" w:type="dxa"/>
             <w:tcBorders>
               <w:top w:val="single" w:sz="6" w:space="0" w:color="000000"/>
               <w:left w:val="single" w:sz="6" w:space="0" w:color="000000"/>
@@ -16806,7 +16933,7 @@
         </w:tc>
         <w:tc>
           <w:tcPr>
-            <w:tcW w:w="1800" w:type="dxa"/>
+            <w:tcW w:w="1799" w:type="dxa"/>
             <w:tcBorders>
               <w:top w:val="single" w:sz="6" w:space="0" w:color="000000"/>
               <w:left w:val="single" w:sz="6" w:space="0" w:color="000000"/>
@@ -16827,7 +16954,7 @@
         </w:tc>
         <w:tc>
           <w:tcPr>
-            <w:tcW w:w="1800" w:type="dxa"/>
+            <w:tcW w:w="1560" w:type="dxa"/>
             <w:tcBorders>
               <w:top w:val="single" w:sz="6" w:space="0" w:color="000000"/>
               <w:left w:val="single" w:sz="4" w:space="0" w:color="000000"/>
@@ -16842,11 +16969,19 @@
               <w:ind w:right="72"/>
               <w:jc w:val="both"/>
             </w:pPr>
-          </w:p>
-        </w:tc>
-        <w:tc>
-          <w:tcPr>
-            <w:tcW w:w="1890" w:type="dxa"/>
+            <w:r>
+              <w:t xml:space="preserve">Er is geen review </w:t>
+            </w:r>
+            <w:proofErr w:type="spellStart"/>
+            <w:r>
+              <w:t>sherm</w:t>
+            </w:r>
+            <w:proofErr w:type="spellEnd"/>
+          </w:p>
+        </w:tc>
+        <w:tc>
+          <w:tcPr>
+            <w:tcW w:w="2128" w:type="dxa"/>
             <w:tcBorders>
               <w:top w:val="single" w:sz="6" w:space="0" w:color="000000"/>
               <w:left w:val="single" w:sz="4" w:space="0" w:color="000000"/>
@@ -16860,13 +16995,16 @@
               <w:spacing w:line="276" w:lineRule="auto"/>
               <w:ind w:right="72"/>
             </w:pPr>
+            <w:r>
+              <w:t>FAILED</w:t>
+            </w:r>
           </w:p>
         </w:tc>
       </w:tr>
       <w:tr>
         <w:tc>
           <w:tcPr>
-            <w:tcW w:w="1384" w:type="dxa"/>
+            <w:tcW w:w="1385" w:type="dxa"/>
             <w:tcBorders>
               <w:top w:val="single" w:sz="6" w:space="0" w:color="000000"/>
               <w:left w:val="single" w:sz="6" w:space="0" w:color="000000"/>
@@ -16886,7 +17024,7 @@
         </w:tc>
         <w:tc>
           <w:tcPr>
-            <w:tcW w:w="2594" w:type="dxa"/>
+            <w:tcW w:w="2593" w:type="dxa"/>
             <w:tcBorders>
               <w:top w:val="single" w:sz="6" w:space="0" w:color="000000"/>
               <w:left w:val="single" w:sz="6" w:space="0" w:color="000000"/>
@@ -16907,7 +17045,7 @@
         </w:tc>
         <w:tc>
           <w:tcPr>
-            <w:tcW w:w="1800" w:type="dxa"/>
+            <w:tcW w:w="1799" w:type="dxa"/>
             <w:tcBorders>
               <w:top w:val="single" w:sz="6" w:space="0" w:color="000000"/>
               <w:left w:val="single" w:sz="6" w:space="0" w:color="000000"/>
@@ -16928,7 +17066,7 @@
         </w:tc>
         <w:tc>
           <w:tcPr>
-            <w:tcW w:w="1800" w:type="dxa"/>
+            <w:tcW w:w="1560" w:type="dxa"/>
             <w:tcBorders>
               <w:top w:val="single" w:sz="6" w:space="0" w:color="000000"/>
               <w:left w:val="single" w:sz="4" w:space="0" w:color="000000"/>
@@ -16943,11 +17081,25 @@
               <w:ind w:right="72"/>
               <w:jc w:val="both"/>
             </w:pPr>
-          </w:p>
-        </w:tc>
-        <w:tc>
-          <w:tcPr>
-            <w:tcW w:w="1890" w:type="dxa"/>
+            <w:r>
+              <w:t xml:space="preserve">Er is geen </w:t>
+            </w:r>
+            <w:r>
+              <w:t>achievements</w:t>
+            </w:r>
+            <w:r>
+              <w:t xml:space="preserve"> </w:t>
+            </w:r>
+            <w:proofErr w:type="spellStart"/>
+            <w:r>
+              <w:t>sherm</w:t>
+            </w:r>
+            <w:proofErr w:type="spellEnd"/>
+          </w:p>
+        </w:tc>
+        <w:tc>
+          <w:tcPr>
+            <w:tcW w:w="2128" w:type="dxa"/>
             <w:tcBorders>
               <w:top w:val="single" w:sz="6" w:space="0" w:color="000000"/>
               <w:left w:val="single" w:sz="4" w:space="0" w:color="000000"/>
@@ -16961,13 +17113,16 @@
               <w:spacing w:line="276" w:lineRule="auto"/>
               <w:ind w:right="72"/>
             </w:pPr>
+            <w:r>
+              <w:t>FAILED</w:t>
+            </w:r>
           </w:p>
         </w:tc>
       </w:tr>
       <w:tr>
         <w:tc>
           <w:tcPr>
-            <w:tcW w:w="1384" w:type="dxa"/>
+            <w:tcW w:w="1385" w:type="dxa"/>
             <w:tcBorders>
               <w:top w:val="single" w:sz="6" w:space="0" w:color="000000"/>
               <w:left w:val="single" w:sz="6" w:space="0" w:color="000000"/>
@@ -16987,7 +17142,7 @@
         </w:tc>
         <w:tc>
           <w:tcPr>
-            <w:tcW w:w="2594" w:type="dxa"/>
+            <w:tcW w:w="2593" w:type="dxa"/>
             <w:tcBorders>
               <w:top w:val="single" w:sz="6" w:space="0" w:color="000000"/>
               <w:left w:val="single" w:sz="6" w:space="0" w:color="000000"/>
@@ -17008,7 +17163,7 @@
         </w:tc>
         <w:tc>
           <w:tcPr>
-            <w:tcW w:w="1800" w:type="dxa"/>
+            <w:tcW w:w="1799" w:type="dxa"/>
             <w:tcBorders>
               <w:top w:val="single" w:sz="6" w:space="0" w:color="000000"/>
               <w:left w:val="single" w:sz="6" w:space="0" w:color="000000"/>
@@ -17029,7 +17184,7 @@
         </w:tc>
         <w:tc>
           <w:tcPr>
-            <w:tcW w:w="1800" w:type="dxa"/>
+            <w:tcW w:w="1560" w:type="dxa"/>
             <w:tcBorders>
               <w:top w:val="single" w:sz="6" w:space="0" w:color="000000"/>
               <w:left w:val="single" w:sz="4" w:space="0" w:color="000000"/>
@@ -17044,11 +17199,24 @@
               <w:ind w:right="72"/>
               <w:jc w:val="both"/>
             </w:pPr>
-          </w:p>
-        </w:tc>
-        <w:tc>
-          <w:tcPr>
-            <w:tcW w:w="1890" w:type="dxa"/>
+            <w:r>
+              <w:t xml:space="preserve">Gebruiker kan </w:t>
+            </w:r>
+            <w:proofErr w:type="spellStart"/>
+            <w:proofErr w:type="gramStart"/>
+            <w:r>
+              <w:t>ww</w:t>
+            </w:r>
+            <w:proofErr w:type="spellEnd"/>
+            <w:proofErr w:type="gramEnd"/>
+            <w:r>
+              <w:t xml:space="preserve"> niet veranderen</w:t>
+            </w:r>
+          </w:p>
+        </w:tc>
+        <w:tc>
+          <w:tcPr>
+            <w:tcW w:w="2128" w:type="dxa"/>
             <w:tcBorders>
               <w:top w:val="single" w:sz="6" w:space="0" w:color="000000"/>
               <w:left w:val="single" w:sz="4" w:space="0" w:color="000000"/>
@@ -17062,13 +17230,16 @@
               <w:spacing w:line="276" w:lineRule="auto"/>
               <w:ind w:right="72"/>
             </w:pPr>
+            <w:r>
+              <w:t>FAILED</w:t>
+            </w:r>
           </w:p>
         </w:tc>
       </w:tr>
       <w:tr>
         <w:tc>
           <w:tcPr>
-            <w:tcW w:w="1384" w:type="dxa"/>
+            <w:tcW w:w="1385" w:type="dxa"/>
             <w:tcBorders>
               <w:top w:val="single" w:sz="6" w:space="0" w:color="000000"/>
               <w:left w:val="single" w:sz="6" w:space="0" w:color="000000"/>
@@ -17088,7 +17259,7 @@
         </w:tc>
         <w:tc>
           <w:tcPr>
-            <w:tcW w:w="2594" w:type="dxa"/>
+            <w:tcW w:w="2593" w:type="dxa"/>
             <w:tcBorders>
               <w:top w:val="single" w:sz="6" w:space="0" w:color="000000"/>
               <w:left w:val="single" w:sz="6" w:space="0" w:color="000000"/>
@@ -17109,7 +17280,7 @@
         </w:tc>
         <w:tc>
           <w:tcPr>
-            <w:tcW w:w="1800" w:type="dxa"/>
+            <w:tcW w:w="1799" w:type="dxa"/>
             <w:tcBorders>
               <w:top w:val="single" w:sz="6" w:space="0" w:color="000000"/>
               <w:left w:val="single" w:sz="6" w:space="0" w:color="000000"/>
@@ -17130,7 +17301,7 @@
         </w:tc>
         <w:tc>
           <w:tcPr>
-            <w:tcW w:w="1800" w:type="dxa"/>
+            <w:tcW w:w="1560" w:type="dxa"/>
             <w:tcBorders>
               <w:top w:val="single" w:sz="6" w:space="0" w:color="000000"/>
               <w:left w:val="single" w:sz="4" w:space="0" w:color="000000"/>
@@ -17145,11 +17316,20 @@
               <w:ind w:right="72"/>
               <w:jc w:val="both"/>
             </w:pPr>
-          </w:p>
-        </w:tc>
-        <w:tc>
-          <w:tcPr>
-            <w:tcW w:w="1890" w:type="dxa"/>
+            <w:r>
+              <w:t xml:space="preserve">Gebruiker kan </w:t>
+            </w:r>
+            <w:r>
+              <w:t>gebruikersnaam</w:t>
+            </w:r>
+            <w:r>
+              <w:t xml:space="preserve"> niet veranderen</w:t>
+            </w:r>
+          </w:p>
+        </w:tc>
+        <w:tc>
+          <w:tcPr>
+            <w:tcW w:w="2128" w:type="dxa"/>
             <w:tcBorders>
               <w:top w:val="single" w:sz="6" w:space="0" w:color="000000"/>
               <w:left w:val="single" w:sz="4" w:space="0" w:color="000000"/>
@@ -17163,6 +17343,9 @@
               <w:spacing w:line="276" w:lineRule="auto"/>
               <w:ind w:right="72"/>
             </w:pPr>
+            <w:r>
+              <w:t>FAILED</w:t>
+            </w:r>
           </w:p>
         </w:tc>
       </w:tr>
@@ -17182,6 +17365,29 @@
           <w:szCs w:val="28"/>
         </w:rPr>
       </w:pPr>
+      <w:r>
+        <w:rPr>
+          <w:sz w:val="28"/>
+          <w:szCs w:val="28"/>
+        </w:rPr>
+        <w:t xml:space="preserve">De test is niet geslaagd, want </w:t>
+      </w:r>
+      <w:proofErr w:type="spellStart"/>
+      <w:r>
+        <w:rPr>
+          <w:sz w:val="28"/>
+          <w:szCs w:val="28"/>
+        </w:rPr>
+        <w:t>requirement</w:t>
+      </w:r>
+      <w:proofErr w:type="spellEnd"/>
+      <w:r>
+        <w:rPr>
+          <w:sz w:val="28"/>
+          <w:szCs w:val="28"/>
+        </w:rPr>
+        <w:t xml:space="preserve"> 10 is niet gehaald.</w:t>
+      </w:r>
     </w:p>
     <w:p>
       <w:pPr>

</xml_diff>